<commit_message>
Added presentation script for the practice session.
</commit_message>
<xml_diff>
--- a/Documents/Presentation/presentation_discussion.docx
+++ b/Documents/Presentation/presentation_discussion.docx
@@ -3,62 +3,21 @@
 <w:document xmlns:wpc="http://schemas.microsoft.com/office/word/2010/wordprocessingCanvas" xmlns:mc="http://schemas.openxmlformats.org/markup-compatibility/2006" xmlns:o="urn:schemas-microsoft-com:office:office" xmlns:r="http://schemas.openxmlformats.org/officeDocument/2006/relationships" xmlns:m="http://schemas.openxmlformats.org/officeDocument/2006/math" xmlns:v="urn:schemas-microsoft-com:vml" xmlns:wp14="http://schemas.microsoft.com/office/word/2010/wordprocessingDrawing" xmlns:wp="http://schemas.openxmlformats.org/drawingml/2006/wordprocessingDrawing" xmlns:w10="urn:schemas-microsoft-com:office:word" xmlns:w="http://schemas.openxmlformats.org/wordprocessingml/2006/main" xmlns:w14="http://schemas.microsoft.com/office/word/2010/wordml" xmlns:wpg="http://schemas.microsoft.com/office/word/2010/wordprocessingGroup" xmlns:wpi="http://schemas.microsoft.com/office/word/2010/wordprocessingInk" xmlns:wne="http://schemas.microsoft.com/office/word/2006/wordml" xmlns:wps="http://schemas.microsoft.com/office/word/2010/wordprocessingShape" mc:Ignorable="w14 wp14">
   <w:body>
     <w:p>
-      <w:r>
-        <w:t>Exclusive OR</w:t>
-      </w:r>
-    </w:p>
-    <w:p/>
-    <w:p>
-      <w:r>
-        <w:t xml:space="preserve">They’re only considering </w:t>
-      </w:r>
-    </w:p>
-    <w:p/>
-    <w:p>
-      <w:r>
-        <w:t>1:30</w:t>
-      </w:r>
-    </w:p>
-    <w:p/>
-    <w:p>
-      <w:r>
-        <w:t>This p</w:t>
-      </w:r>
-      <w:r>
-        <w:t>roblem -&gt;</w:t>
-      </w:r>
-      <w:r>
-        <w:t xml:space="preserve"> Our</w:t>
-      </w:r>
-      <w:r>
-        <w:t xml:space="preserve"> Solution</w:t>
-      </w:r>
-    </w:p>
-    <w:p>
-      <w:r>
-        <w:t>Describe software engineering project description</w:t>
-      </w:r>
-    </w:p>
-    <w:p>
-      <w:r>
-        <w:t>3:15</w:t>
-      </w:r>
-    </w:p>
-    <w:p>
-      <w:r>
-        <w:t xml:space="preserve">Describe functionalities </w:t>
-      </w:r>
-      <w:r>
-        <w:sym w:font="Wingdings" w:char="F0E0"/>
-      </w:r>
-      <w:r>
-        <w:t xml:space="preserve"> Broad overview of spec doc</w:t>
-      </w:r>
-    </w:p>
-    <w:p>
-      <w:r>
-        <w:br/>
-        <w:t>3:45</w:t>
+      <w:pPr>
+        <w:jc w:val="center"/>
+        <w:rPr>
+          <w:rFonts w:ascii="Times New Roman" w:hAnsi="Times New Roman" w:cs="Times New Roman"/>
+          <w:sz w:val="24"/>
+          <w:szCs w:val="24"/>
+        </w:rPr>
+      </w:pPr>
+      <w:r>
+        <w:rPr>
+          <w:rFonts w:ascii="Times New Roman" w:hAnsi="Times New Roman" w:cs="Times New Roman"/>
+          <w:sz w:val="24"/>
+          <w:szCs w:val="24"/>
+        </w:rPr>
+        <w:t>Tune Squad Presentation Script</w:t>
       </w:r>
     </w:p>
     <w:p>
@@ -66,17 +25,87 @@
         <w:pStyle w:val="ListParagraph"/>
         <w:numPr>
           <w:ilvl w:val="0"/>
-          <w:numId w:val="1"/>
-        </w:numPr>
-      </w:pPr>
-      <w:r>
-        <w:t>-</w:t>
-      </w:r>
-      <w:r>
+          <w:numId w:val="3"/>
+        </w:numPr>
+        <w:rPr>
+          <w:rFonts w:ascii="Times New Roman" w:hAnsi="Times New Roman" w:cs="Times New Roman"/>
+          <w:sz w:val="24"/>
+          <w:szCs w:val="24"/>
+        </w:rPr>
+      </w:pPr>
+      <w:r>
+        <w:rPr>
+          <w:rFonts w:ascii="Times New Roman" w:hAnsi="Times New Roman" w:cs="Times New Roman"/>
+          <w:sz w:val="24"/>
+          <w:szCs w:val="24"/>
+        </w:rPr>
         <w:t>Scott</w:t>
       </w:r>
-      <w:r>
-        <w:t xml:space="preserve"> – Intro</w:t>
+    </w:p>
+    <w:p>
+      <w:pPr>
+        <w:pStyle w:val="ListParagraph"/>
+        <w:numPr>
+          <w:ilvl w:val="1"/>
+          <w:numId w:val="3"/>
+        </w:numPr>
+        <w:rPr>
+          <w:rFonts w:ascii="Times New Roman" w:hAnsi="Times New Roman" w:cs="Times New Roman"/>
+          <w:sz w:val="24"/>
+          <w:szCs w:val="24"/>
+        </w:rPr>
+      </w:pPr>
+      <w:r>
+        <w:rPr>
+          <w:rFonts w:ascii="Times New Roman" w:hAnsi="Times New Roman" w:cs="Times New Roman"/>
+          <w:sz w:val="24"/>
+          <w:szCs w:val="24"/>
+        </w:rPr>
+        <w:t>Intro</w:t>
+      </w:r>
+    </w:p>
+    <w:p>
+      <w:pPr>
+        <w:pStyle w:val="ListParagraph"/>
+        <w:numPr>
+          <w:ilvl w:val="1"/>
+          <w:numId w:val="3"/>
+        </w:numPr>
+        <w:rPr>
+          <w:rFonts w:ascii="Times New Roman" w:hAnsi="Times New Roman" w:cs="Times New Roman"/>
+          <w:sz w:val="24"/>
+          <w:szCs w:val="24"/>
+        </w:rPr>
+      </w:pPr>
+      <w:r>
+        <w:rPr>
+          <w:rFonts w:ascii="Times New Roman" w:hAnsi="Times New Roman" w:cs="Times New Roman"/>
+          <w:sz w:val="24"/>
+          <w:szCs w:val="24"/>
+        </w:rPr>
+        <w:t>Overview</w:t>
+      </w:r>
+    </w:p>
+    <w:p>
+      <w:pPr>
+        <w:pStyle w:val="ListParagraph"/>
+        <w:numPr>
+          <w:ilvl w:val="1"/>
+          <w:numId w:val="3"/>
+        </w:numPr>
+        <w:rPr>
+          <w:rFonts w:ascii="Times New Roman" w:hAnsi="Times New Roman" w:cs="Times New Roman"/>
+          <w:sz w:val="24"/>
+          <w:szCs w:val="24"/>
+        </w:rPr>
+      </w:pPr>
+      <w:r>
+        <w:rPr>
+          <w:rFonts w:ascii="Times New Roman" w:hAnsi="Times New Roman" w:cs="Times New Roman"/>
+          <w:sz w:val="24"/>
+          <w:szCs w:val="24"/>
+        </w:rPr>
+        <w:t>Introduce Jordan</w:t>
       </w:r>
     </w:p>
     <w:p>
@@ -84,60 +113,597 @@
         <w:pStyle w:val="ListParagraph"/>
         <w:numPr>
           <w:ilvl w:val="0"/>
-          <w:numId w:val="1"/>
-        </w:numPr>
-      </w:pPr>
-      <w:r>
-        <w:t>Jordan – Authentication system</w:t>
-      </w:r>
-    </w:p>
-    <w:p>
-      <w:pPr>
-        <w:pStyle w:val="ListParagraph"/>
-        <w:numPr>
-          <w:ilvl w:val="0"/>
-          <w:numId w:val="1"/>
-        </w:numPr>
-      </w:pPr>
-      <w:r>
-        <w:t xml:space="preserve">Josh – parameters, data, </w:t>
-      </w:r>
-    </w:p>
-    <w:p>
-      <w:pPr>
-        <w:pStyle w:val="ListParagraph"/>
-        <w:numPr>
-          <w:ilvl w:val="0"/>
-          <w:numId w:val="1"/>
-        </w:numPr>
-      </w:pPr>
-      <w:r>
-        <w:t>Riley – GUI</w:t>
-      </w:r>
-    </w:p>
-    <w:p>
-      <w:pPr>
-        <w:pStyle w:val="ListParagraph"/>
-        <w:numPr>
-          <w:ilvl w:val="0"/>
-          <w:numId w:val="1"/>
-        </w:numPr>
-      </w:pPr>
+          <w:numId w:val="3"/>
+        </w:numPr>
+        <w:rPr>
+          <w:rFonts w:ascii="Times New Roman" w:hAnsi="Times New Roman" w:cs="Times New Roman"/>
+          <w:sz w:val="24"/>
+          <w:szCs w:val="24"/>
+        </w:rPr>
+      </w:pPr>
+      <w:r>
+        <w:rPr>
+          <w:rFonts w:ascii="Times New Roman" w:hAnsi="Times New Roman" w:cs="Times New Roman"/>
+          <w:sz w:val="24"/>
+          <w:szCs w:val="24"/>
+        </w:rPr>
+        <w:t>Jordan</w:t>
+      </w:r>
+    </w:p>
+    <w:p>
+      <w:pPr>
+        <w:pStyle w:val="ListParagraph"/>
+        <w:numPr>
+          <w:ilvl w:val="1"/>
+          <w:numId w:val="3"/>
+        </w:numPr>
+        <w:rPr>
+          <w:rFonts w:ascii="Times New Roman" w:hAnsi="Times New Roman" w:cs="Times New Roman"/>
+          <w:sz w:val="24"/>
+          <w:szCs w:val="24"/>
+        </w:rPr>
+      </w:pPr>
+      <w:r>
+        <w:rPr>
+          <w:rFonts w:ascii="Times New Roman" w:hAnsi="Times New Roman" w:cs="Times New Roman"/>
+          <w:sz w:val="24"/>
+          <w:szCs w:val="24"/>
+        </w:rPr>
+        <w:t>Introduce Admin/Gen user</w:t>
+      </w:r>
+    </w:p>
+    <w:p>
+      <w:pPr>
+        <w:pStyle w:val="ListParagraph"/>
+        <w:numPr>
+          <w:ilvl w:val="1"/>
+          <w:numId w:val="3"/>
+        </w:numPr>
+        <w:rPr>
+          <w:rFonts w:ascii="Times New Roman" w:hAnsi="Times New Roman" w:cs="Times New Roman"/>
+          <w:sz w:val="24"/>
+          <w:szCs w:val="24"/>
+        </w:rPr>
+      </w:pPr>
+      <w:r>
+        <w:rPr>
+          <w:rFonts w:ascii="Times New Roman" w:hAnsi="Times New Roman" w:cs="Times New Roman"/>
+          <w:sz w:val="24"/>
+          <w:szCs w:val="24"/>
+        </w:rPr>
+        <w:t>Administrative function</w:t>
+      </w:r>
       <w:bookmarkStart w:id="0" w:name="_GoBack"/>
       <w:bookmarkEnd w:id="0"/>
       <w:r>
-        <w:t>Jeff - How to save</w:t>
-      </w:r>
-      <w:r>
-        <w:t xml:space="preserve"> and load files</w:t>
-      </w:r>
-    </w:p>
-    <w:p>
-      <w:r>
-        <w:t>Components of Life Cy</w:t>
-      </w:r>
-      <w:r>
-        <w:t>cle</w:t>
+        <w:rPr>
+          <w:rFonts w:ascii="Times New Roman" w:hAnsi="Times New Roman" w:cs="Times New Roman"/>
+          <w:sz w:val="24"/>
+          <w:szCs w:val="24"/>
+        </w:rPr>
+        <w:t>s</w:t>
+      </w:r>
+    </w:p>
+    <w:p>
+      <w:pPr>
+        <w:pStyle w:val="ListParagraph"/>
+        <w:numPr>
+          <w:ilvl w:val="2"/>
+          <w:numId w:val="3"/>
+        </w:numPr>
+        <w:rPr>
+          <w:rFonts w:ascii="Times New Roman" w:hAnsi="Times New Roman" w:cs="Times New Roman"/>
+          <w:sz w:val="24"/>
+          <w:szCs w:val="24"/>
+        </w:rPr>
+      </w:pPr>
+      <w:r>
+        <w:rPr>
+          <w:rFonts w:ascii="Times New Roman" w:hAnsi="Times New Roman" w:cs="Times New Roman"/>
+          <w:sz w:val="24"/>
+          <w:szCs w:val="24"/>
+        </w:rPr>
+        <w:t xml:space="preserve">Create user </w:t>
+      </w:r>
+      <w:r>
+        <w:rPr>
+          <w:rFonts w:ascii="Times New Roman" w:hAnsi="Times New Roman" w:cs="Times New Roman"/>
+          <w:sz w:val="24"/>
+          <w:szCs w:val="24"/>
+        </w:rPr>
+        <w:sym w:font="Wingdings" w:char="F0E0"/>
+      </w:r>
+      <w:r>
+        <w:rPr>
+          <w:rFonts w:ascii="Times New Roman" w:hAnsi="Times New Roman" w:cs="Times New Roman"/>
+          <w:sz w:val="24"/>
+          <w:szCs w:val="24"/>
+        </w:rPr>
+        <w:t xml:space="preserve"> “Now, Let’s create another administrative user”</w:t>
+      </w:r>
+    </w:p>
+    <w:p>
+      <w:pPr>
+        <w:pStyle w:val="ListParagraph"/>
+        <w:numPr>
+          <w:ilvl w:val="2"/>
+          <w:numId w:val="3"/>
+        </w:numPr>
+        <w:rPr>
+          <w:rFonts w:ascii="Times New Roman" w:hAnsi="Times New Roman" w:cs="Times New Roman"/>
+          <w:sz w:val="24"/>
+          <w:szCs w:val="24"/>
+        </w:rPr>
+      </w:pPr>
+      <w:r>
+        <w:rPr>
+          <w:rFonts w:ascii="Times New Roman" w:hAnsi="Times New Roman" w:cs="Times New Roman"/>
+          <w:sz w:val="24"/>
+          <w:szCs w:val="24"/>
+        </w:rPr>
+        <w:t>Log out</w:t>
+      </w:r>
+    </w:p>
+    <w:p>
+      <w:pPr>
+        <w:pStyle w:val="ListParagraph"/>
+        <w:numPr>
+          <w:ilvl w:val="2"/>
+          <w:numId w:val="3"/>
+        </w:numPr>
+        <w:rPr>
+          <w:rFonts w:ascii="Times New Roman" w:hAnsi="Times New Roman" w:cs="Times New Roman"/>
+          <w:sz w:val="24"/>
+          <w:szCs w:val="24"/>
+        </w:rPr>
+      </w:pPr>
+      <w:r>
+        <w:rPr>
+          <w:rFonts w:ascii="Times New Roman" w:hAnsi="Times New Roman" w:cs="Times New Roman"/>
+          <w:sz w:val="24"/>
+          <w:szCs w:val="24"/>
+        </w:rPr>
+        <w:t>Login w/ administrative user that was created</w:t>
+      </w:r>
+    </w:p>
+    <w:p>
+      <w:pPr>
+        <w:pStyle w:val="ListParagraph"/>
+        <w:numPr>
+          <w:ilvl w:val="2"/>
+          <w:numId w:val="3"/>
+        </w:numPr>
+        <w:rPr>
+          <w:rFonts w:ascii="Times New Roman" w:hAnsi="Times New Roman" w:cs="Times New Roman"/>
+          <w:sz w:val="24"/>
+          <w:szCs w:val="24"/>
+        </w:rPr>
+      </w:pPr>
+      <w:r>
+        <w:rPr>
+          <w:rFonts w:ascii="Times New Roman" w:hAnsi="Times New Roman" w:cs="Times New Roman"/>
+          <w:sz w:val="24"/>
+          <w:szCs w:val="24"/>
+        </w:rPr>
+        <w:t>Reset password</w:t>
+      </w:r>
+    </w:p>
+    <w:p>
+      <w:pPr>
+        <w:pStyle w:val="ListParagraph"/>
+        <w:numPr>
+          <w:ilvl w:val="0"/>
+          <w:numId w:val="3"/>
+        </w:numPr>
+        <w:rPr>
+          <w:rFonts w:ascii="Times New Roman" w:hAnsi="Times New Roman" w:cs="Times New Roman"/>
+          <w:sz w:val="24"/>
+          <w:szCs w:val="24"/>
+        </w:rPr>
+      </w:pPr>
+      <w:r>
+        <w:rPr>
+          <w:rFonts w:ascii="Times New Roman" w:hAnsi="Times New Roman" w:cs="Times New Roman"/>
+          <w:sz w:val="24"/>
+          <w:szCs w:val="24"/>
+        </w:rPr>
+        <w:t>Riley</w:t>
+      </w:r>
+    </w:p>
+    <w:p>
+      <w:pPr>
+        <w:pStyle w:val="ListParagraph"/>
+        <w:numPr>
+          <w:ilvl w:val="1"/>
+          <w:numId w:val="3"/>
+        </w:numPr>
+        <w:rPr>
+          <w:rFonts w:ascii="Times New Roman" w:hAnsi="Times New Roman" w:cs="Times New Roman"/>
+          <w:sz w:val="24"/>
+          <w:szCs w:val="24"/>
+        </w:rPr>
+      </w:pPr>
+      <w:r>
+        <w:rPr>
+          <w:rFonts w:ascii="Times New Roman" w:hAnsi="Times New Roman" w:cs="Times New Roman"/>
+          <w:sz w:val="24"/>
+          <w:szCs w:val="24"/>
+        </w:rPr>
+        <w:t>Color scheme</w:t>
+      </w:r>
+    </w:p>
+    <w:p>
+      <w:pPr>
+        <w:pStyle w:val="ListParagraph"/>
+        <w:numPr>
+          <w:ilvl w:val="1"/>
+          <w:numId w:val="3"/>
+        </w:numPr>
+        <w:rPr>
+          <w:rFonts w:ascii="Times New Roman" w:hAnsi="Times New Roman" w:cs="Times New Roman"/>
+          <w:sz w:val="24"/>
+          <w:szCs w:val="24"/>
+        </w:rPr>
+      </w:pPr>
+      <w:r>
+        <w:rPr>
+          <w:rFonts w:ascii="Times New Roman" w:hAnsi="Times New Roman" w:cs="Times New Roman"/>
+          <w:sz w:val="24"/>
+          <w:szCs w:val="24"/>
+        </w:rPr>
+        <w:t>Emblems</w:t>
+      </w:r>
+    </w:p>
+    <w:p>
+      <w:pPr>
+        <w:pStyle w:val="ListParagraph"/>
+        <w:numPr>
+          <w:ilvl w:val="1"/>
+          <w:numId w:val="3"/>
+        </w:numPr>
+        <w:rPr>
+          <w:rFonts w:ascii="Times New Roman" w:hAnsi="Times New Roman" w:cs="Times New Roman"/>
+          <w:sz w:val="24"/>
+          <w:szCs w:val="24"/>
+        </w:rPr>
+      </w:pPr>
+      <w:r>
+        <w:rPr>
+          <w:rFonts w:ascii="Times New Roman" w:hAnsi="Times New Roman" w:cs="Times New Roman"/>
+          <w:sz w:val="24"/>
+          <w:szCs w:val="24"/>
+        </w:rPr>
+        <w:t>File Menus</w:t>
+      </w:r>
+    </w:p>
+    <w:p>
+      <w:pPr>
+        <w:pStyle w:val="ListParagraph"/>
+        <w:numPr>
+          <w:ilvl w:val="1"/>
+          <w:numId w:val="3"/>
+        </w:numPr>
+        <w:rPr>
+          <w:rFonts w:ascii="Times New Roman" w:hAnsi="Times New Roman" w:cs="Times New Roman"/>
+          <w:sz w:val="24"/>
+          <w:szCs w:val="24"/>
+        </w:rPr>
+      </w:pPr>
+      <w:r>
+        <w:rPr>
+          <w:rFonts w:ascii="Times New Roman" w:hAnsi="Times New Roman" w:cs="Times New Roman"/>
+          <w:sz w:val="24"/>
+          <w:szCs w:val="24"/>
+        </w:rPr>
+        <w:t>“Let’s address the elephant in the room… This big ol’ form in the middle”</w:t>
+      </w:r>
+    </w:p>
+    <w:p>
+      <w:pPr>
+        <w:pStyle w:val="ListParagraph"/>
+        <w:numPr>
+          <w:ilvl w:val="1"/>
+          <w:numId w:val="3"/>
+        </w:numPr>
+        <w:rPr>
+          <w:rFonts w:ascii="Times New Roman" w:hAnsi="Times New Roman" w:cs="Times New Roman"/>
+          <w:sz w:val="24"/>
+          <w:szCs w:val="24"/>
+        </w:rPr>
+      </w:pPr>
+      <w:r>
+        <w:rPr>
+          <w:rFonts w:ascii="Times New Roman" w:hAnsi="Times New Roman" w:cs="Times New Roman"/>
+          <w:sz w:val="24"/>
+          <w:szCs w:val="24"/>
+        </w:rPr>
+        <w:t>Resizing</w:t>
+      </w:r>
+    </w:p>
+    <w:p>
+      <w:pPr>
+        <w:pStyle w:val="ListParagraph"/>
+        <w:numPr>
+          <w:ilvl w:val="0"/>
+          <w:numId w:val="3"/>
+        </w:numPr>
+        <w:rPr>
+          <w:rFonts w:ascii="Times New Roman" w:hAnsi="Times New Roman" w:cs="Times New Roman"/>
+          <w:sz w:val="24"/>
+          <w:szCs w:val="24"/>
+        </w:rPr>
+      </w:pPr>
+      <w:r>
+        <w:rPr>
+          <w:rFonts w:ascii="Times New Roman" w:hAnsi="Times New Roman" w:cs="Times New Roman"/>
+          <w:sz w:val="24"/>
+          <w:szCs w:val="24"/>
+        </w:rPr>
+        <w:t>Josh</w:t>
+      </w:r>
+    </w:p>
+    <w:p>
+      <w:pPr>
+        <w:pStyle w:val="ListParagraph"/>
+        <w:numPr>
+          <w:ilvl w:val="1"/>
+          <w:numId w:val="3"/>
+        </w:numPr>
+        <w:rPr>
+          <w:rFonts w:ascii="Times New Roman" w:hAnsi="Times New Roman" w:cs="Times New Roman"/>
+          <w:sz w:val="24"/>
+          <w:szCs w:val="24"/>
+        </w:rPr>
+      </w:pPr>
+      <w:r>
+        <w:rPr>
+          <w:rFonts w:ascii="Times New Roman" w:hAnsi="Times New Roman" w:cs="Times New Roman"/>
+          <w:sz w:val="24"/>
+          <w:szCs w:val="24"/>
+        </w:rPr>
+        <w:t>Explain both Time Constraints and Enrollment files</w:t>
+      </w:r>
+    </w:p>
+    <w:p>
+      <w:pPr>
+        <w:pStyle w:val="ListParagraph"/>
+        <w:numPr>
+          <w:ilvl w:val="1"/>
+          <w:numId w:val="3"/>
+        </w:numPr>
+        <w:rPr>
+          <w:rFonts w:ascii="Times New Roman" w:hAnsi="Times New Roman" w:cs="Times New Roman"/>
+          <w:sz w:val="24"/>
+          <w:szCs w:val="24"/>
+        </w:rPr>
+      </w:pPr>
+      <w:r>
+        <w:rPr>
+          <w:rFonts w:ascii="Times New Roman" w:hAnsi="Times New Roman" w:cs="Times New Roman"/>
+          <w:sz w:val="24"/>
+          <w:szCs w:val="24"/>
+        </w:rPr>
+        <w:t>Load Time constraints</w:t>
+      </w:r>
+    </w:p>
+    <w:p>
+      <w:pPr>
+        <w:pStyle w:val="ListParagraph"/>
+        <w:numPr>
+          <w:ilvl w:val="1"/>
+          <w:numId w:val="3"/>
+        </w:numPr>
+        <w:rPr>
+          <w:rFonts w:ascii="Times New Roman" w:hAnsi="Times New Roman" w:cs="Times New Roman"/>
+          <w:sz w:val="24"/>
+          <w:szCs w:val="24"/>
+        </w:rPr>
+      </w:pPr>
+      <w:r>
+        <w:rPr>
+          <w:rFonts w:ascii="Times New Roman" w:hAnsi="Times New Roman" w:cs="Times New Roman"/>
+          <w:sz w:val="24"/>
+          <w:szCs w:val="24"/>
+        </w:rPr>
+        <w:t>Load Enrollment File</w:t>
+      </w:r>
+    </w:p>
+    <w:p>
+      <w:pPr>
+        <w:pStyle w:val="ListParagraph"/>
+        <w:numPr>
+          <w:ilvl w:val="1"/>
+          <w:numId w:val="3"/>
+        </w:numPr>
+        <w:rPr>
+          <w:rFonts w:ascii="Times New Roman" w:hAnsi="Times New Roman" w:cs="Times New Roman"/>
+          <w:sz w:val="24"/>
+          <w:szCs w:val="24"/>
+        </w:rPr>
+      </w:pPr>
+      <w:r>
+        <w:rPr>
+          <w:rFonts w:ascii="Times New Roman" w:hAnsi="Times New Roman" w:cs="Times New Roman"/>
+          <w:sz w:val="24"/>
+          <w:szCs w:val="24"/>
+        </w:rPr>
+        <w:t>View the enrollments file that was loaded</w:t>
+      </w:r>
+    </w:p>
+    <w:p>
+      <w:pPr>
+        <w:pStyle w:val="ListParagraph"/>
+        <w:numPr>
+          <w:ilvl w:val="1"/>
+          <w:numId w:val="3"/>
+        </w:numPr>
+        <w:rPr>
+          <w:rFonts w:ascii="Times New Roman" w:hAnsi="Times New Roman" w:cs="Times New Roman"/>
+          <w:sz w:val="24"/>
+          <w:szCs w:val="24"/>
+        </w:rPr>
+      </w:pPr>
+      <w:r>
+        <w:rPr>
+          <w:rFonts w:ascii="Times New Roman" w:hAnsi="Times New Roman" w:cs="Times New Roman"/>
+          <w:sz w:val="24"/>
+          <w:szCs w:val="24"/>
+        </w:rPr>
+        <w:t>Press schedule</w:t>
+      </w:r>
+    </w:p>
+    <w:p>
+      <w:pPr>
+        <w:pStyle w:val="ListParagraph"/>
+        <w:numPr>
+          <w:ilvl w:val="1"/>
+          <w:numId w:val="3"/>
+        </w:numPr>
+        <w:rPr>
+          <w:rFonts w:ascii="Times New Roman" w:hAnsi="Times New Roman" w:cs="Times New Roman"/>
+          <w:sz w:val="24"/>
+          <w:szCs w:val="24"/>
+        </w:rPr>
+      </w:pPr>
+      <w:r>
+        <w:rPr>
+          <w:rFonts w:ascii="Times New Roman" w:hAnsi="Times New Roman" w:cs="Times New Roman"/>
+          <w:sz w:val="24"/>
+          <w:szCs w:val="24"/>
+        </w:rPr>
+        <w:t>Press reschedule</w:t>
+      </w:r>
+    </w:p>
+    <w:p>
+      <w:pPr>
+        <w:pStyle w:val="ListParagraph"/>
+        <w:numPr>
+          <w:ilvl w:val="0"/>
+          <w:numId w:val="3"/>
+        </w:numPr>
+        <w:rPr>
+          <w:rFonts w:ascii="Times New Roman" w:hAnsi="Times New Roman" w:cs="Times New Roman"/>
+          <w:sz w:val="24"/>
+          <w:szCs w:val="24"/>
+        </w:rPr>
+      </w:pPr>
+      <w:r>
+        <w:rPr>
+          <w:rFonts w:ascii="Times New Roman" w:hAnsi="Times New Roman" w:cs="Times New Roman"/>
+          <w:sz w:val="24"/>
+          <w:szCs w:val="24"/>
+        </w:rPr>
+        <w:t>Jeffrey</w:t>
+      </w:r>
+    </w:p>
+    <w:p>
+      <w:pPr>
+        <w:pStyle w:val="ListParagraph"/>
+        <w:numPr>
+          <w:ilvl w:val="1"/>
+          <w:numId w:val="3"/>
+        </w:numPr>
+        <w:rPr>
+          <w:rFonts w:ascii="Times New Roman" w:hAnsi="Times New Roman" w:cs="Times New Roman"/>
+          <w:sz w:val="24"/>
+          <w:szCs w:val="24"/>
+        </w:rPr>
+      </w:pPr>
+      <w:r>
+        <w:rPr>
+          <w:rFonts w:ascii="Times New Roman" w:hAnsi="Times New Roman" w:cs="Times New Roman"/>
+          <w:sz w:val="24"/>
+          <w:szCs w:val="24"/>
+        </w:rPr>
+        <w:t>“With all that hard work my team squad has put into creating the scheduler, let’s save all this hard work”</w:t>
+      </w:r>
+    </w:p>
+    <w:p>
+      <w:pPr>
+        <w:pStyle w:val="ListParagraph"/>
+        <w:numPr>
+          <w:ilvl w:val="1"/>
+          <w:numId w:val="3"/>
+        </w:numPr>
+        <w:rPr>
+          <w:rFonts w:ascii="Times New Roman" w:hAnsi="Times New Roman" w:cs="Times New Roman"/>
+          <w:sz w:val="24"/>
+          <w:szCs w:val="24"/>
+        </w:rPr>
+      </w:pPr>
+      <w:r>
+        <w:rPr>
+          <w:rFonts w:ascii="Times New Roman" w:hAnsi="Times New Roman" w:cs="Times New Roman"/>
+          <w:sz w:val="24"/>
+          <w:szCs w:val="24"/>
+        </w:rPr>
+        <w:t>Explain the 3 types of file extensions</w:t>
+      </w:r>
+    </w:p>
+    <w:p>
+      <w:pPr>
+        <w:pStyle w:val="ListParagraph"/>
+        <w:numPr>
+          <w:ilvl w:val="1"/>
+          <w:numId w:val="3"/>
+        </w:numPr>
+        <w:rPr>
+          <w:rFonts w:ascii="Times New Roman" w:hAnsi="Times New Roman" w:cs="Times New Roman"/>
+          <w:sz w:val="24"/>
+          <w:szCs w:val="24"/>
+        </w:rPr>
+      </w:pPr>
+      <w:r>
+        <w:rPr>
+          <w:rFonts w:ascii="Times New Roman" w:hAnsi="Times New Roman" w:cs="Times New Roman"/>
+          <w:sz w:val="24"/>
+          <w:szCs w:val="24"/>
+        </w:rPr>
+        <w:t>Save as all 3</w:t>
+      </w:r>
+    </w:p>
+    <w:p>
+      <w:pPr>
+        <w:pStyle w:val="ListParagraph"/>
+        <w:numPr>
+          <w:ilvl w:val="1"/>
+          <w:numId w:val="3"/>
+        </w:numPr>
+        <w:rPr>
+          <w:rFonts w:ascii="Times New Roman" w:hAnsi="Times New Roman" w:cs="Times New Roman"/>
+          <w:sz w:val="24"/>
+          <w:szCs w:val="24"/>
+        </w:rPr>
+      </w:pPr>
+      <w:r>
+        <w:rPr>
+          <w:rFonts w:ascii="Times New Roman" w:hAnsi="Times New Roman" w:cs="Times New Roman"/>
+          <w:sz w:val="24"/>
+          <w:szCs w:val="24"/>
+        </w:rPr>
+        <w:t>“Easy retrieval using the ‘Open’ Function”</w:t>
+      </w:r>
+    </w:p>
+    <w:p>
+      <w:pPr>
+        <w:pStyle w:val="ListParagraph"/>
+        <w:numPr>
+          <w:ilvl w:val="1"/>
+          <w:numId w:val="3"/>
+        </w:numPr>
+        <w:rPr>
+          <w:rFonts w:ascii="Times New Roman" w:hAnsi="Times New Roman" w:cs="Times New Roman"/>
+          <w:sz w:val="24"/>
+          <w:szCs w:val="24"/>
+        </w:rPr>
+      </w:pPr>
+      <w:r>
+        <w:rPr>
+          <w:rFonts w:ascii="Times New Roman" w:hAnsi="Times New Roman" w:cs="Times New Roman"/>
+          <w:sz w:val="24"/>
+          <w:szCs w:val="24"/>
+        </w:rPr>
+        <w:t>“If at any time a user has an issue, we’ve created a helpful guide to answer any questions during the process”</w:t>
       </w:r>
     </w:p>
     <w:sectPr>
@@ -241,8 +807,189 @@
       </w:pPr>
     </w:lvl>
   </w:abstractNum>
+  <w:abstractNum w:abstractNumId="1">
+    <w:nsid w:val="32040A8C"/>
+    <w:multiLevelType w:val="multilevel"/>
+    <w:tmpl w:val="0409001F"/>
+    <w:lvl w:ilvl="0">
+      <w:start w:val="1"/>
+      <w:numFmt w:val="decimal"/>
+      <w:lvlText w:val="%1."/>
+      <w:lvlJc w:val="left"/>
+      <w:pPr>
+        <w:ind w:left="360" w:hanging="360"/>
+      </w:pPr>
+    </w:lvl>
+    <w:lvl w:ilvl="1">
+      <w:start w:val="1"/>
+      <w:numFmt w:val="decimal"/>
+      <w:lvlText w:val="%1.%2."/>
+      <w:lvlJc w:val="left"/>
+      <w:pPr>
+        <w:ind w:left="792" w:hanging="432"/>
+      </w:pPr>
+    </w:lvl>
+    <w:lvl w:ilvl="2">
+      <w:start w:val="1"/>
+      <w:numFmt w:val="decimal"/>
+      <w:lvlText w:val="%1.%2.%3."/>
+      <w:lvlJc w:val="left"/>
+      <w:pPr>
+        <w:ind w:left="1224" w:hanging="504"/>
+      </w:pPr>
+    </w:lvl>
+    <w:lvl w:ilvl="3">
+      <w:start w:val="1"/>
+      <w:numFmt w:val="decimal"/>
+      <w:lvlText w:val="%1.%2.%3.%4."/>
+      <w:lvlJc w:val="left"/>
+      <w:pPr>
+        <w:ind w:left="1728" w:hanging="648"/>
+      </w:pPr>
+    </w:lvl>
+    <w:lvl w:ilvl="4">
+      <w:start w:val="1"/>
+      <w:numFmt w:val="decimal"/>
+      <w:lvlText w:val="%1.%2.%3.%4.%5."/>
+      <w:lvlJc w:val="left"/>
+      <w:pPr>
+        <w:ind w:left="2232" w:hanging="792"/>
+      </w:pPr>
+    </w:lvl>
+    <w:lvl w:ilvl="5">
+      <w:start w:val="1"/>
+      <w:numFmt w:val="decimal"/>
+      <w:lvlText w:val="%1.%2.%3.%4.%5.%6."/>
+      <w:lvlJc w:val="left"/>
+      <w:pPr>
+        <w:ind w:left="2736" w:hanging="936"/>
+      </w:pPr>
+    </w:lvl>
+    <w:lvl w:ilvl="6">
+      <w:start w:val="1"/>
+      <w:numFmt w:val="decimal"/>
+      <w:lvlText w:val="%1.%2.%3.%4.%5.%6.%7."/>
+      <w:lvlJc w:val="left"/>
+      <w:pPr>
+        <w:ind w:left="3240" w:hanging="1080"/>
+      </w:pPr>
+    </w:lvl>
+    <w:lvl w:ilvl="7">
+      <w:start w:val="1"/>
+      <w:numFmt w:val="decimal"/>
+      <w:lvlText w:val="%1.%2.%3.%4.%5.%6.%7.%8."/>
+      <w:lvlJc w:val="left"/>
+      <w:pPr>
+        <w:ind w:left="3744" w:hanging="1224"/>
+      </w:pPr>
+    </w:lvl>
+    <w:lvl w:ilvl="8">
+      <w:start w:val="1"/>
+      <w:numFmt w:val="decimal"/>
+      <w:lvlText w:val="%1.%2.%3.%4.%5.%6.%7.%8.%9."/>
+      <w:lvlJc w:val="left"/>
+      <w:pPr>
+        <w:ind w:left="4320" w:hanging="1440"/>
+      </w:pPr>
+    </w:lvl>
+  </w:abstractNum>
+  <w:abstractNum w:abstractNumId="2">
+    <w:nsid w:val="570C2242"/>
+    <w:multiLevelType w:val="hybridMultilevel"/>
+    <w:tmpl w:val="BB264466"/>
+    <w:lvl w:ilvl="0" w:tplc="0409000F">
+      <w:start w:val="1"/>
+      <w:numFmt w:val="decimal"/>
+      <w:lvlText w:val="%1."/>
+      <w:lvlJc w:val="left"/>
+      <w:pPr>
+        <w:ind w:left="720" w:hanging="360"/>
+      </w:pPr>
+      <w:rPr>
+        <w:rFonts w:hint="default"/>
+      </w:rPr>
+    </w:lvl>
+    <w:lvl w:ilvl="1" w:tplc="04090019" w:tentative="1">
+      <w:start w:val="1"/>
+      <w:numFmt w:val="lowerLetter"/>
+      <w:lvlText w:val="%2."/>
+      <w:lvlJc w:val="left"/>
+      <w:pPr>
+        <w:ind w:left="1440" w:hanging="360"/>
+      </w:pPr>
+    </w:lvl>
+    <w:lvl w:ilvl="2" w:tplc="0409001B" w:tentative="1">
+      <w:start w:val="1"/>
+      <w:numFmt w:val="lowerRoman"/>
+      <w:lvlText w:val="%3."/>
+      <w:lvlJc w:val="right"/>
+      <w:pPr>
+        <w:ind w:left="2160" w:hanging="180"/>
+      </w:pPr>
+    </w:lvl>
+    <w:lvl w:ilvl="3" w:tplc="0409000F" w:tentative="1">
+      <w:start w:val="1"/>
+      <w:numFmt w:val="decimal"/>
+      <w:lvlText w:val="%4."/>
+      <w:lvlJc w:val="left"/>
+      <w:pPr>
+        <w:ind w:left="2880" w:hanging="360"/>
+      </w:pPr>
+    </w:lvl>
+    <w:lvl w:ilvl="4" w:tplc="04090019" w:tentative="1">
+      <w:start w:val="1"/>
+      <w:numFmt w:val="lowerLetter"/>
+      <w:lvlText w:val="%5."/>
+      <w:lvlJc w:val="left"/>
+      <w:pPr>
+        <w:ind w:left="3600" w:hanging="360"/>
+      </w:pPr>
+    </w:lvl>
+    <w:lvl w:ilvl="5" w:tplc="0409001B" w:tentative="1">
+      <w:start w:val="1"/>
+      <w:numFmt w:val="lowerRoman"/>
+      <w:lvlText w:val="%6."/>
+      <w:lvlJc w:val="right"/>
+      <w:pPr>
+        <w:ind w:left="4320" w:hanging="180"/>
+      </w:pPr>
+    </w:lvl>
+    <w:lvl w:ilvl="6" w:tplc="0409000F" w:tentative="1">
+      <w:start w:val="1"/>
+      <w:numFmt w:val="decimal"/>
+      <w:lvlText w:val="%7."/>
+      <w:lvlJc w:val="left"/>
+      <w:pPr>
+        <w:ind w:left="5040" w:hanging="360"/>
+      </w:pPr>
+    </w:lvl>
+    <w:lvl w:ilvl="7" w:tplc="04090019" w:tentative="1">
+      <w:start w:val="1"/>
+      <w:numFmt w:val="lowerLetter"/>
+      <w:lvlText w:val="%8."/>
+      <w:lvlJc w:val="left"/>
+      <w:pPr>
+        <w:ind w:left="5760" w:hanging="360"/>
+      </w:pPr>
+    </w:lvl>
+    <w:lvl w:ilvl="8" w:tplc="0409001B" w:tentative="1">
+      <w:start w:val="1"/>
+      <w:numFmt w:val="lowerRoman"/>
+      <w:lvlText w:val="%9."/>
+      <w:lvlJc w:val="right"/>
+      <w:pPr>
+        <w:ind w:left="6480" w:hanging="180"/>
+      </w:pPr>
+    </w:lvl>
+  </w:abstractNum>
   <w:num w:numId="1">
     <w:abstractNumId w:val="0"/>
+  </w:num>
+  <w:num w:numId="2">
+    <w:abstractNumId w:val="2"/>
+  </w:num>
+  <w:num w:numId="3">
+    <w:abstractNumId w:val="1"/>
   </w:num>
 </w:numbering>
 </file>

</xml_diff>

<commit_message>
Added another presentation bullet
</commit_message>
<xml_diff>
--- a/Documents/Presentation/presentation_discussion.docx
+++ b/Documents/Presentation/presentation_discussion.docx
@@ -171,408 +171,446 @@
           <w:sz w:val="24"/>
           <w:szCs w:val="24"/>
         </w:rPr>
-        <w:t>Administrative function</w:t>
+        <w:t>Administrative functions</w:t>
+      </w:r>
+    </w:p>
+    <w:p>
+      <w:pPr>
+        <w:pStyle w:val="ListParagraph"/>
+        <w:numPr>
+          <w:ilvl w:val="2"/>
+          <w:numId w:val="3"/>
+        </w:numPr>
+        <w:rPr>
+          <w:rFonts w:ascii="Times New Roman" w:hAnsi="Times New Roman" w:cs="Times New Roman"/>
+          <w:sz w:val="24"/>
+          <w:szCs w:val="24"/>
+        </w:rPr>
+      </w:pPr>
+      <w:r>
+        <w:rPr>
+          <w:rFonts w:ascii="Times New Roman" w:hAnsi="Times New Roman" w:cs="Times New Roman"/>
+          <w:sz w:val="24"/>
+          <w:szCs w:val="24"/>
+        </w:rPr>
+        <w:t xml:space="preserve">Create user </w:t>
+      </w:r>
+      <w:r>
+        <w:rPr>
+          <w:rFonts w:ascii="Times New Roman" w:hAnsi="Times New Roman" w:cs="Times New Roman"/>
+          <w:sz w:val="24"/>
+          <w:szCs w:val="24"/>
+        </w:rPr>
+        <w:sym w:font="Wingdings" w:char="F0E0"/>
+      </w:r>
+      <w:r>
+        <w:rPr>
+          <w:rFonts w:ascii="Times New Roman" w:hAnsi="Times New Roman" w:cs="Times New Roman"/>
+          <w:sz w:val="24"/>
+          <w:szCs w:val="24"/>
+        </w:rPr>
+        <w:t xml:space="preserve"> “Now, Let’s create another administrative user”</w:t>
+      </w:r>
+    </w:p>
+    <w:p>
+      <w:pPr>
+        <w:pStyle w:val="ListParagraph"/>
+        <w:numPr>
+          <w:ilvl w:val="2"/>
+          <w:numId w:val="3"/>
+        </w:numPr>
+        <w:rPr>
+          <w:rFonts w:ascii="Times New Roman" w:hAnsi="Times New Roman" w:cs="Times New Roman"/>
+          <w:sz w:val="24"/>
+          <w:szCs w:val="24"/>
+        </w:rPr>
+      </w:pPr>
+      <w:r>
+        <w:rPr>
+          <w:rFonts w:ascii="Times New Roman" w:hAnsi="Times New Roman" w:cs="Times New Roman"/>
+          <w:sz w:val="24"/>
+          <w:szCs w:val="24"/>
+        </w:rPr>
+        <w:t>Log out</w:t>
+      </w:r>
+    </w:p>
+    <w:p>
+      <w:pPr>
+        <w:pStyle w:val="ListParagraph"/>
+        <w:numPr>
+          <w:ilvl w:val="2"/>
+          <w:numId w:val="3"/>
+        </w:numPr>
+        <w:rPr>
+          <w:rFonts w:ascii="Times New Roman" w:hAnsi="Times New Roman" w:cs="Times New Roman"/>
+          <w:sz w:val="24"/>
+          <w:szCs w:val="24"/>
+        </w:rPr>
+      </w:pPr>
+      <w:r>
+        <w:rPr>
+          <w:rFonts w:ascii="Times New Roman" w:hAnsi="Times New Roman" w:cs="Times New Roman"/>
+          <w:sz w:val="24"/>
+          <w:szCs w:val="24"/>
+        </w:rPr>
+        <w:t>Login w/ administrative user that was created</w:t>
+      </w:r>
+    </w:p>
+    <w:p>
+      <w:pPr>
+        <w:pStyle w:val="ListParagraph"/>
+        <w:numPr>
+          <w:ilvl w:val="2"/>
+          <w:numId w:val="3"/>
+        </w:numPr>
+        <w:rPr>
+          <w:rFonts w:ascii="Times New Roman" w:hAnsi="Times New Roman" w:cs="Times New Roman"/>
+          <w:sz w:val="24"/>
+          <w:szCs w:val="24"/>
+        </w:rPr>
+      </w:pPr>
+      <w:r>
+        <w:rPr>
+          <w:rFonts w:ascii="Times New Roman" w:hAnsi="Times New Roman" w:cs="Times New Roman"/>
+          <w:sz w:val="24"/>
+          <w:szCs w:val="24"/>
+        </w:rPr>
+        <w:t>Reset password</w:t>
+      </w:r>
+    </w:p>
+    <w:p>
+      <w:pPr>
+        <w:pStyle w:val="ListParagraph"/>
+        <w:numPr>
+          <w:ilvl w:val="0"/>
+          <w:numId w:val="3"/>
+        </w:numPr>
+        <w:rPr>
+          <w:rFonts w:ascii="Times New Roman" w:hAnsi="Times New Roman" w:cs="Times New Roman"/>
+          <w:sz w:val="24"/>
+          <w:szCs w:val="24"/>
+        </w:rPr>
+      </w:pPr>
+      <w:r>
+        <w:rPr>
+          <w:rFonts w:ascii="Times New Roman" w:hAnsi="Times New Roman" w:cs="Times New Roman"/>
+          <w:sz w:val="24"/>
+          <w:szCs w:val="24"/>
+        </w:rPr>
+        <w:t>Riley</w:t>
+      </w:r>
+    </w:p>
+    <w:p>
+      <w:pPr>
+        <w:pStyle w:val="ListParagraph"/>
+        <w:numPr>
+          <w:ilvl w:val="1"/>
+          <w:numId w:val="3"/>
+        </w:numPr>
+        <w:rPr>
+          <w:rFonts w:ascii="Times New Roman" w:hAnsi="Times New Roman" w:cs="Times New Roman"/>
+          <w:sz w:val="24"/>
+          <w:szCs w:val="24"/>
+        </w:rPr>
+      </w:pPr>
+      <w:r>
+        <w:rPr>
+          <w:rFonts w:ascii="Times New Roman" w:hAnsi="Times New Roman" w:cs="Times New Roman"/>
+          <w:sz w:val="24"/>
+          <w:szCs w:val="24"/>
+        </w:rPr>
+        <w:t>Color scheme</w:t>
+      </w:r>
+    </w:p>
+    <w:p>
+      <w:pPr>
+        <w:pStyle w:val="ListParagraph"/>
+        <w:numPr>
+          <w:ilvl w:val="1"/>
+          <w:numId w:val="3"/>
+        </w:numPr>
+        <w:rPr>
+          <w:rFonts w:ascii="Times New Roman" w:hAnsi="Times New Roman" w:cs="Times New Roman"/>
+          <w:sz w:val="24"/>
+          <w:szCs w:val="24"/>
+        </w:rPr>
+      </w:pPr>
+      <w:r>
+        <w:rPr>
+          <w:rFonts w:ascii="Times New Roman" w:hAnsi="Times New Roman" w:cs="Times New Roman"/>
+          <w:sz w:val="24"/>
+          <w:szCs w:val="24"/>
+        </w:rPr>
+        <w:t>Emblems</w:t>
+      </w:r>
+    </w:p>
+    <w:p>
+      <w:pPr>
+        <w:pStyle w:val="ListParagraph"/>
+        <w:numPr>
+          <w:ilvl w:val="1"/>
+          <w:numId w:val="3"/>
+        </w:numPr>
+        <w:rPr>
+          <w:rFonts w:ascii="Times New Roman" w:hAnsi="Times New Roman" w:cs="Times New Roman"/>
+          <w:sz w:val="24"/>
+          <w:szCs w:val="24"/>
+        </w:rPr>
+      </w:pPr>
+      <w:r>
+        <w:rPr>
+          <w:rFonts w:ascii="Times New Roman" w:hAnsi="Times New Roman" w:cs="Times New Roman"/>
+          <w:sz w:val="24"/>
+          <w:szCs w:val="24"/>
+        </w:rPr>
+        <w:t>File Menus</w:t>
+      </w:r>
+    </w:p>
+    <w:p>
+      <w:pPr>
+        <w:pStyle w:val="ListParagraph"/>
+        <w:numPr>
+          <w:ilvl w:val="1"/>
+          <w:numId w:val="3"/>
+        </w:numPr>
+        <w:rPr>
+          <w:rFonts w:ascii="Times New Roman" w:hAnsi="Times New Roman" w:cs="Times New Roman"/>
+          <w:sz w:val="24"/>
+          <w:szCs w:val="24"/>
+        </w:rPr>
+      </w:pPr>
+      <w:r>
+        <w:rPr>
+          <w:rFonts w:ascii="Times New Roman" w:hAnsi="Times New Roman" w:cs="Times New Roman"/>
+          <w:sz w:val="24"/>
+          <w:szCs w:val="24"/>
+        </w:rPr>
+        <w:t>“Let’s address the elephant in the room… This big ol’ form in the middle”</w:t>
+      </w:r>
+    </w:p>
+    <w:p>
+      <w:pPr>
+        <w:pStyle w:val="ListParagraph"/>
+        <w:numPr>
+          <w:ilvl w:val="1"/>
+          <w:numId w:val="3"/>
+        </w:numPr>
+        <w:rPr>
+          <w:rFonts w:ascii="Times New Roman" w:hAnsi="Times New Roman" w:cs="Times New Roman"/>
+          <w:sz w:val="24"/>
+          <w:szCs w:val="24"/>
+        </w:rPr>
+      </w:pPr>
+      <w:r>
+        <w:rPr>
+          <w:rFonts w:ascii="Times New Roman" w:hAnsi="Times New Roman" w:cs="Times New Roman"/>
+          <w:sz w:val="24"/>
+          <w:szCs w:val="24"/>
+        </w:rPr>
+        <w:t>Resizing</w:t>
+      </w:r>
+    </w:p>
+    <w:p>
+      <w:pPr>
+        <w:pStyle w:val="ListParagraph"/>
+        <w:numPr>
+          <w:ilvl w:val="0"/>
+          <w:numId w:val="3"/>
+        </w:numPr>
+        <w:rPr>
+          <w:rFonts w:ascii="Times New Roman" w:hAnsi="Times New Roman" w:cs="Times New Roman"/>
+          <w:sz w:val="24"/>
+          <w:szCs w:val="24"/>
+        </w:rPr>
+      </w:pPr>
+      <w:r>
+        <w:rPr>
+          <w:rFonts w:ascii="Times New Roman" w:hAnsi="Times New Roman" w:cs="Times New Roman"/>
+          <w:sz w:val="24"/>
+          <w:szCs w:val="24"/>
+        </w:rPr>
+        <w:t>Josh</w:t>
+      </w:r>
+    </w:p>
+    <w:p>
+      <w:pPr>
+        <w:pStyle w:val="ListParagraph"/>
+        <w:numPr>
+          <w:ilvl w:val="1"/>
+          <w:numId w:val="3"/>
+        </w:numPr>
+        <w:rPr>
+          <w:rFonts w:ascii="Times New Roman" w:hAnsi="Times New Roman" w:cs="Times New Roman"/>
+          <w:sz w:val="24"/>
+          <w:szCs w:val="24"/>
+        </w:rPr>
+      </w:pPr>
+      <w:r>
+        <w:rPr>
+          <w:rFonts w:ascii="Times New Roman" w:hAnsi="Times New Roman" w:cs="Times New Roman"/>
+          <w:sz w:val="24"/>
+          <w:szCs w:val="24"/>
+        </w:rPr>
+        <w:t>Explain both Time Constraints and Enrollment files</w:t>
+      </w:r>
+    </w:p>
+    <w:p>
+      <w:pPr>
+        <w:pStyle w:val="ListParagraph"/>
+        <w:numPr>
+          <w:ilvl w:val="1"/>
+          <w:numId w:val="3"/>
+        </w:numPr>
+        <w:rPr>
+          <w:rFonts w:ascii="Times New Roman" w:hAnsi="Times New Roman" w:cs="Times New Roman"/>
+          <w:sz w:val="24"/>
+          <w:szCs w:val="24"/>
+        </w:rPr>
+      </w:pPr>
+      <w:r>
+        <w:rPr>
+          <w:rFonts w:ascii="Times New Roman" w:hAnsi="Times New Roman" w:cs="Times New Roman"/>
+          <w:sz w:val="24"/>
+          <w:szCs w:val="24"/>
+        </w:rPr>
+        <w:t>Load Time constraints</w:t>
+      </w:r>
+    </w:p>
+    <w:p>
+      <w:pPr>
+        <w:pStyle w:val="ListParagraph"/>
+        <w:numPr>
+          <w:ilvl w:val="1"/>
+          <w:numId w:val="3"/>
+        </w:numPr>
+        <w:rPr>
+          <w:rFonts w:ascii="Times New Roman" w:hAnsi="Times New Roman" w:cs="Times New Roman"/>
+          <w:sz w:val="24"/>
+          <w:szCs w:val="24"/>
+        </w:rPr>
+      </w:pPr>
+      <w:r>
+        <w:rPr>
+          <w:rFonts w:ascii="Times New Roman" w:hAnsi="Times New Roman" w:cs="Times New Roman"/>
+          <w:sz w:val="24"/>
+          <w:szCs w:val="24"/>
+        </w:rPr>
+        <w:t>Load Enrollment File</w:t>
+      </w:r>
+    </w:p>
+    <w:p>
+      <w:pPr>
+        <w:pStyle w:val="ListParagraph"/>
+        <w:numPr>
+          <w:ilvl w:val="1"/>
+          <w:numId w:val="3"/>
+        </w:numPr>
+        <w:rPr>
+          <w:rFonts w:ascii="Times New Roman" w:hAnsi="Times New Roman" w:cs="Times New Roman"/>
+          <w:sz w:val="24"/>
+          <w:szCs w:val="24"/>
+        </w:rPr>
+      </w:pPr>
+      <w:r>
+        <w:rPr>
+          <w:rFonts w:ascii="Times New Roman" w:hAnsi="Times New Roman" w:cs="Times New Roman"/>
+          <w:sz w:val="24"/>
+          <w:szCs w:val="24"/>
+        </w:rPr>
+        <w:t>View the enrollments file that was loaded</w:t>
+      </w:r>
+    </w:p>
+    <w:p>
+      <w:pPr>
+        <w:pStyle w:val="ListParagraph"/>
+        <w:numPr>
+          <w:ilvl w:val="1"/>
+          <w:numId w:val="3"/>
+        </w:numPr>
+        <w:rPr>
+          <w:rFonts w:ascii="Times New Roman" w:hAnsi="Times New Roman" w:cs="Times New Roman"/>
+          <w:sz w:val="24"/>
+          <w:szCs w:val="24"/>
+        </w:rPr>
+      </w:pPr>
+      <w:r>
+        <w:rPr>
+          <w:rFonts w:ascii="Times New Roman" w:hAnsi="Times New Roman" w:cs="Times New Roman"/>
+          <w:sz w:val="24"/>
+          <w:szCs w:val="24"/>
+        </w:rPr>
+        <w:t>Press schedule</w:t>
+      </w:r>
+    </w:p>
+    <w:p>
+      <w:pPr>
+        <w:pStyle w:val="ListParagraph"/>
+        <w:numPr>
+          <w:ilvl w:val="1"/>
+          <w:numId w:val="3"/>
+        </w:numPr>
+        <w:rPr>
+          <w:rFonts w:ascii="Times New Roman" w:hAnsi="Times New Roman" w:cs="Times New Roman"/>
+          <w:sz w:val="24"/>
+          <w:szCs w:val="24"/>
+        </w:rPr>
+      </w:pPr>
+      <w:r>
+        <w:rPr>
+          <w:rFonts w:ascii="Times New Roman" w:hAnsi="Times New Roman" w:cs="Times New Roman"/>
+          <w:sz w:val="24"/>
+          <w:szCs w:val="24"/>
+        </w:rPr>
+        <w:t>Press reschedule</w:t>
+      </w:r>
+    </w:p>
+    <w:p>
+      <w:pPr>
+        <w:pStyle w:val="ListParagraph"/>
+        <w:numPr>
+          <w:ilvl w:val="1"/>
+          <w:numId w:val="3"/>
+        </w:numPr>
+        <w:rPr>
+          <w:rFonts w:ascii="Times New Roman" w:hAnsi="Times New Roman" w:cs="Times New Roman"/>
+          <w:sz w:val="24"/>
+          <w:szCs w:val="24"/>
+        </w:rPr>
+      </w:pPr>
+      <w:r>
+        <w:rPr>
+          <w:rFonts w:ascii="Times New Roman" w:hAnsi="Times New Roman" w:cs="Times New Roman"/>
+          <w:sz w:val="24"/>
+          <w:szCs w:val="24"/>
+        </w:rPr>
+        <w:t>View schedule</w:t>
+      </w:r>
+      <w:r>
+        <w:rPr>
+          <w:rFonts w:ascii="Times New Roman" w:hAnsi="Times New Roman" w:cs="Times New Roman"/>
+          <w:sz w:val="24"/>
+          <w:szCs w:val="24"/>
+        </w:rPr>
+        <w:t xml:space="preserve"> by d</w:t>
+      </w:r>
+      <w:r>
+        <w:rPr>
+          <w:rFonts w:ascii="Times New Roman" w:hAnsi="Times New Roman" w:cs="Times New Roman"/>
+          <w:sz w:val="24"/>
+          <w:szCs w:val="24"/>
+        </w:rPr>
+        <w:t xml:space="preserve">ay or </w:t>
+      </w:r>
+      <w:r>
+        <w:rPr>
+          <w:rFonts w:ascii="Times New Roman" w:hAnsi="Times New Roman" w:cs="Times New Roman"/>
+          <w:sz w:val="24"/>
+          <w:szCs w:val="24"/>
+        </w:rPr>
+        <w:t>entire week</w:t>
       </w:r>
       <w:bookmarkStart w:id="0" w:name="_GoBack"/>
       <w:bookmarkEnd w:id="0"/>
-      <w:r>
-        <w:rPr>
-          <w:rFonts w:ascii="Times New Roman" w:hAnsi="Times New Roman" w:cs="Times New Roman"/>
-          <w:sz w:val="24"/>
-          <w:szCs w:val="24"/>
-        </w:rPr>
-        <w:t>s</w:t>
-      </w:r>
-    </w:p>
-    <w:p>
-      <w:pPr>
-        <w:pStyle w:val="ListParagraph"/>
-        <w:numPr>
-          <w:ilvl w:val="2"/>
-          <w:numId w:val="3"/>
-        </w:numPr>
-        <w:rPr>
-          <w:rFonts w:ascii="Times New Roman" w:hAnsi="Times New Roman" w:cs="Times New Roman"/>
-          <w:sz w:val="24"/>
-          <w:szCs w:val="24"/>
-        </w:rPr>
-      </w:pPr>
-      <w:r>
-        <w:rPr>
-          <w:rFonts w:ascii="Times New Roman" w:hAnsi="Times New Roman" w:cs="Times New Roman"/>
-          <w:sz w:val="24"/>
-          <w:szCs w:val="24"/>
-        </w:rPr>
-        <w:t xml:space="preserve">Create user </w:t>
-      </w:r>
-      <w:r>
-        <w:rPr>
-          <w:rFonts w:ascii="Times New Roman" w:hAnsi="Times New Roman" w:cs="Times New Roman"/>
-          <w:sz w:val="24"/>
-          <w:szCs w:val="24"/>
-        </w:rPr>
-        <w:sym w:font="Wingdings" w:char="F0E0"/>
-      </w:r>
-      <w:r>
-        <w:rPr>
-          <w:rFonts w:ascii="Times New Roman" w:hAnsi="Times New Roman" w:cs="Times New Roman"/>
-          <w:sz w:val="24"/>
-          <w:szCs w:val="24"/>
-        </w:rPr>
-        <w:t xml:space="preserve"> “Now, Let’s create another administrative user”</w:t>
-      </w:r>
-    </w:p>
-    <w:p>
-      <w:pPr>
-        <w:pStyle w:val="ListParagraph"/>
-        <w:numPr>
-          <w:ilvl w:val="2"/>
-          <w:numId w:val="3"/>
-        </w:numPr>
-        <w:rPr>
-          <w:rFonts w:ascii="Times New Roman" w:hAnsi="Times New Roman" w:cs="Times New Roman"/>
-          <w:sz w:val="24"/>
-          <w:szCs w:val="24"/>
-        </w:rPr>
-      </w:pPr>
-      <w:r>
-        <w:rPr>
-          <w:rFonts w:ascii="Times New Roman" w:hAnsi="Times New Roman" w:cs="Times New Roman"/>
-          <w:sz w:val="24"/>
-          <w:szCs w:val="24"/>
-        </w:rPr>
-        <w:t>Log out</w:t>
-      </w:r>
-    </w:p>
-    <w:p>
-      <w:pPr>
-        <w:pStyle w:val="ListParagraph"/>
-        <w:numPr>
-          <w:ilvl w:val="2"/>
-          <w:numId w:val="3"/>
-        </w:numPr>
-        <w:rPr>
-          <w:rFonts w:ascii="Times New Roman" w:hAnsi="Times New Roman" w:cs="Times New Roman"/>
-          <w:sz w:val="24"/>
-          <w:szCs w:val="24"/>
-        </w:rPr>
-      </w:pPr>
-      <w:r>
-        <w:rPr>
-          <w:rFonts w:ascii="Times New Roman" w:hAnsi="Times New Roman" w:cs="Times New Roman"/>
-          <w:sz w:val="24"/>
-          <w:szCs w:val="24"/>
-        </w:rPr>
-        <w:t>Login w/ administrative user that was created</w:t>
-      </w:r>
-    </w:p>
-    <w:p>
-      <w:pPr>
-        <w:pStyle w:val="ListParagraph"/>
-        <w:numPr>
-          <w:ilvl w:val="2"/>
-          <w:numId w:val="3"/>
-        </w:numPr>
-        <w:rPr>
-          <w:rFonts w:ascii="Times New Roman" w:hAnsi="Times New Roman" w:cs="Times New Roman"/>
-          <w:sz w:val="24"/>
-          <w:szCs w:val="24"/>
-        </w:rPr>
-      </w:pPr>
-      <w:r>
-        <w:rPr>
-          <w:rFonts w:ascii="Times New Roman" w:hAnsi="Times New Roman" w:cs="Times New Roman"/>
-          <w:sz w:val="24"/>
-          <w:szCs w:val="24"/>
-        </w:rPr>
-        <w:t>Reset password</w:t>
-      </w:r>
-    </w:p>
-    <w:p>
-      <w:pPr>
-        <w:pStyle w:val="ListParagraph"/>
-        <w:numPr>
-          <w:ilvl w:val="0"/>
-          <w:numId w:val="3"/>
-        </w:numPr>
-        <w:rPr>
-          <w:rFonts w:ascii="Times New Roman" w:hAnsi="Times New Roman" w:cs="Times New Roman"/>
-          <w:sz w:val="24"/>
-          <w:szCs w:val="24"/>
-        </w:rPr>
-      </w:pPr>
-      <w:r>
-        <w:rPr>
-          <w:rFonts w:ascii="Times New Roman" w:hAnsi="Times New Roman" w:cs="Times New Roman"/>
-          <w:sz w:val="24"/>
-          <w:szCs w:val="24"/>
-        </w:rPr>
-        <w:t>Riley</w:t>
-      </w:r>
-    </w:p>
-    <w:p>
-      <w:pPr>
-        <w:pStyle w:val="ListParagraph"/>
-        <w:numPr>
-          <w:ilvl w:val="1"/>
-          <w:numId w:val="3"/>
-        </w:numPr>
-        <w:rPr>
-          <w:rFonts w:ascii="Times New Roman" w:hAnsi="Times New Roman" w:cs="Times New Roman"/>
-          <w:sz w:val="24"/>
-          <w:szCs w:val="24"/>
-        </w:rPr>
-      </w:pPr>
-      <w:r>
-        <w:rPr>
-          <w:rFonts w:ascii="Times New Roman" w:hAnsi="Times New Roman" w:cs="Times New Roman"/>
-          <w:sz w:val="24"/>
-          <w:szCs w:val="24"/>
-        </w:rPr>
-        <w:t>Color scheme</w:t>
-      </w:r>
-    </w:p>
-    <w:p>
-      <w:pPr>
-        <w:pStyle w:val="ListParagraph"/>
-        <w:numPr>
-          <w:ilvl w:val="1"/>
-          <w:numId w:val="3"/>
-        </w:numPr>
-        <w:rPr>
-          <w:rFonts w:ascii="Times New Roman" w:hAnsi="Times New Roman" w:cs="Times New Roman"/>
-          <w:sz w:val="24"/>
-          <w:szCs w:val="24"/>
-        </w:rPr>
-      </w:pPr>
-      <w:r>
-        <w:rPr>
-          <w:rFonts w:ascii="Times New Roman" w:hAnsi="Times New Roman" w:cs="Times New Roman"/>
-          <w:sz w:val="24"/>
-          <w:szCs w:val="24"/>
-        </w:rPr>
-        <w:t>Emblems</w:t>
-      </w:r>
-    </w:p>
-    <w:p>
-      <w:pPr>
-        <w:pStyle w:val="ListParagraph"/>
-        <w:numPr>
-          <w:ilvl w:val="1"/>
-          <w:numId w:val="3"/>
-        </w:numPr>
-        <w:rPr>
-          <w:rFonts w:ascii="Times New Roman" w:hAnsi="Times New Roman" w:cs="Times New Roman"/>
-          <w:sz w:val="24"/>
-          <w:szCs w:val="24"/>
-        </w:rPr>
-      </w:pPr>
-      <w:r>
-        <w:rPr>
-          <w:rFonts w:ascii="Times New Roman" w:hAnsi="Times New Roman" w:cs="Times New Roman"/>
-          <w:sz w:val="24"/>
-          <w:szCs w:val="24"/>
-        </w:rPr>
-        <w:t>File Menus</w:t>
-      </w:r>
-    </w:p>
-    <w:p>
-      <w:pPr>
-        <w:pStyle w:val="ListParagraph"/>
-        <w:numPr>
-          <w:ilvl w:val="1"/>
-          <w:numId w:val="3"/>
-        </w:numPr>
-        <w:rPr>
-          <w:rFonts w:ascii="Times New Roman" w:hAnsi="Times New Roman" w:cs="Times New Roman"/>
-          <w:sz w:val="24"/>
-          <w:szCs w:val="24"/>
-        </w:rPr>
-      </w:pPr>
-      <w:r>
-        <w:rPr>
-          <w:rFonts w:ascii="Times New Roman" w:hAnsi="Times New Roman" w:cs="Times New Roman"/>
-          <w:sz w:val="24"/>
-          <w:szCs w:val="24"/>
-        </w:rPr>
-        <w:t>“Let’s address the elephant in the room… This big ol’ form in the middle”</w:t>
-      </w:r>
-    </w:p>
-    <w:p>
-      <w:pPr>
-        <w:pStyle w:val="ListParagraph"/>
-        <w:numPr>
-          <w:ilvl w:val="1"/>
-          <w:numId w:val="3"/>
-        </w:numPr>
-        <w:rPr>
-          <w:rFonts w:ascii="Times New Roman" w:hAnsi="Times New Roman" w:cs="Times New Roman"/>
-          <w:sz w:val="24"/>
-          <w:szCs w:val="24"/>
-        </w:rPr>
-      </w:pPr>
-      <w:r>
-        <w:rPr>
-          <w:rFonts w:ascii="Times New Roman" w:hAnsi="Times New Roman" w:cs="Times New Roman"/>
-          <w:sz w:val="24"/>
-          <w:szCs w:val="24"/>
-        </w:rPr>
-        <w:t>Resizing</w:t>
-      </w:r>
-    </w:p>
-    <w:p>
-      <w:pPr>
-        <w:pStyle w:val="ListParagraph"/>
-        <w:numPr>
-          <w:ilvl w:val="0"/>
-          <w:numId w:val="3"/>
-        </w:numPr>
-        <w:rPr>
-          <w:rFonts w:ascii="Times New Roman" w:hAnsi="Times New Roman" w:cs="Times New Roman"/>
-          <w:sz w:val="24"/>
-          <w:szCs w:val="24"/>
-        </w:rPr>
-      </w:pPr>
-      <w:r>
-        <w:rPr>
-          <w:rFonts w:ascii="Times New Roman" w:hAnsi="Times New Roman" w:cs="Times New Roman"/>
-          <w:sz w:val="24"/>
-          <w:szCs w:val="24"/>
-        </w:rPr>
-        <w:t>Josh</w:t>
-      </w:r>
-    </w:p>
-    <w:p>
-      <w:pPr>
-        <w:pStyle w:val="ListParagraph"/>
-        <w:numPr>
-          <w:ilvl w:val="1"/>
-          <w:numId w:val="3"/>
-        </w:numPr>
-        <w:rPr>
-          <w:rFonts w:ascii="Times New Roman" w:hAnsi="Times New Roman" w:cs="Times New Roman"/>
-          <w:sz w:val="24"/>
-          <w:szCs w:val="24"/>
-        </w:rPr>
-      </w:pPr>
-      <w:r>
-        <w:rPr>
-          <w:rFonts w:ascii="Times New Roman" w:hAnsi="Times New Roman" w:cs="Times New Roman"/>
-          <w:sz w:val="24"/>
-          <w:szCs w:val="24"/>
-        </w:rPr>
-        <w:t>Explain both Time Constraints and Enrollment files</w:t>
-      </w:r>
-    </w:p>
-    <w:p>
-      <w:pPr>
-        <w:pStyle w:val="ListParagraph"/>
-        <w:numPr>
-          <w:ilvl w:val="1"/>
-          <w:numId w:val="3"/>
-        </w:numPr>
-        <w:rPr>
-          <w:rFonts w:ascii="Times New Roman" w:hAnsi="Times New Roman" w:cs="Times New Roman"/>
-          <w:sz w:val="24"/>
-          <w:szCs w:val="24"/>
-        </w:rPr>
-      </w:pPr>
-      <w:r>
-        <w:rPr>
-          <w:rFonts w:ascii="Times New Roman" w:hAnsi="Times New Roman" w:cs="Times New Roman"/>
-          <w:sz w:val="24"/>
-          <w:szCs w:val="24"/>
-        </w:rPr>
-        <w:t>Load Time constraints</w:t>
-      </w:r>
-    </w:p>
-    <w:p>
-      <w:pPr>
-        <w:pStyle w:val="ListParagraph"/>
-        <w:numPr>
-          <w:ilvl w:val="1"/>
-          <w:numId w:val="3"/>
-        </w:numPr>
-        <w:rPr>
-          <w:rFonts w:ascii="Times New Roman" w:hAnsi="Times New Roman" w:cs="Times New Roman"/>
-          <w:sz w:val="24"/>
-          <w:szCs w:val="24"/>
-        </w:rPr>
-      </w:pPr>
-      <w:r>
-        <w:rPr>
-          <w:rFonts w:ascii="Times New Roman" w:hAnsi="Times New Roman" w:cs="Times New Roman"/>
-          <w:sz w:val="24"/>
-          <w:szCs w:val="24"/>
-        </w:rPr>
-        <w:t>Load Enrollment File</w:t>
-      </w:r>
-    </w:p>
-    <w:p>
-      <w:pPr>
-        <w:pStyle w:val="ListParagraph"/>
-        <w:numPr>
-          <w:ilvl w:val="1"/>
-          <w:numId w:val="3"/>
-        </w:numPr>
-        <w:rPr>
-          <w:rFonts w:ascii="Times New Roman" w:hAnsi="Times New Roman" w:cs="Times New Roman"/>
-          <w:sz w:val="24"/>
-          <w:szCs w:val="24"/>
-        </w:rPr>
-      </w:pPr>
-      <w:r>
-        <w:rPr>
-          <w:rFonts w:ascii="Times New Roman" w:hAnsi="Times New Roman" w:cs="Times New Roman"/>
-          <w:sz w:val="24"/>
-          <w:szCs w:val="24"/>
-        </w:rPr>
-        <w:t>View the enrollments file that was loaded</w:t>
-      </w:r>
-    </w:p>
-    <w:p>
-      <w:pPr>
-        <w:pStyle w:val="ListParagraph"/>
-        <w:numPr>
-          <w:ilvl w:val="1"/>
-          <w:numId w:val="3"/>
-        </w:numPr>
-        <w:rPr>
-          <w:rFonts w:ascii="Times New Roman" w:hAnsi="Times New Roman" w:cs="Times New Roman"/>
-          <w:sz w:val="24"/>
-          <w:szCs w:val="24"/>
-        </w:rPr>
-      </w:pPr>
-      <w:r>
-        <w:rPr>
-          <w:rFonts w:ascii="Times New Roman" w:hAnsi="Times New Roman" w:cs="Times New Roman"/>
-          <w:sz w:val="24"/>
-          <w:szCs w:val="24"/>
-        </w:rPr>
-        <w:t>Press schedule</w:t>
-      </w:r>
-    </w:p>
-    <w:p>
-      <w:pPr>
-        <w:pStyle w:val="ListParagraph"/>
-        <w:numPr>
-          <w:ilvl w:val="1"/>
-          <w:numId w:val="3"/>
-        </w:numPr>
-        <w:rPr>
-          <w:rFonts w:ascii="Times New Roman" w:hAnsi="Times New Roman" w:cs="Times New Roman"/>
-          <w:sz w:val="24"/>
-          <w:szCs w:val="24"/>
-        </w:rPr>
-      </w:pPr>
-      <w:r>
-        <w:rPr>
-          <w:rFonts w:ascii="Times New Roman" w:hAnsi="Times New Roman" w:cs="Times New Roman"/>
-          <w:sz w:val="24"/>
-          <w:szCs w:val="24"/>
-        </w:rPr>
-        <w:t>Press reschedule</w:t>
-      </w:r>
     </w:p>
     <w:p>
       <w:pPr>

</xml_diff>